<commit_message>
fix error in report.
</commit_message>
<xml_diff>
--- a/lab5/0340249_孫聖.docx
+++ b/lab5/0340249_孫聖.docx
@@ -14,7 +14,6 @@
           <w:bCs/>
           <w:sz w:val="28"/>
           <w:szCs w:val="28"/>
-          <w:lang/>
         </w:rPr>
         <w:t xml:space="preserve">CO project 4 – Pipelined CPU </w:t>
       </w:r>
@@ -81,7 +80,7 @@
         <w:pStyle w:val="normal0"/>
         <w:ind w:firstLine="360"/>
         <w:rPr>
-          <w:rFonts w:ascii="細明體" w:eastAsiaTheme="minorEastAsia" w:hAnsi="細明體" w:cs="Arial" w:hint="eastAsia"/>
+          <w:rFonts w:ascii="細明體" w:eastAsiaTheme="minorEastAsia" w:hAnsi="細明體" w:cs="Arial"/>
           <w:lang w:eastAsia="zh-CN"/>
         </w:rPr>
       </w:pPr>
@@ -192,7 +191,7 @@
         </w:numPr>
         <w:ind w:hanging="360"/>
         <w:rPr>
-          <w:rFonts w:ascii="Times New Roman" w:eastAsia="Times New Roman" w:hAnsi="Times New Roman" w:cs="Times New Roman" w:hint="eastAsia"/>
+          <w:rFonts w:ascii="Times New Roman" w:eastAsia="Times New Roman" w:hAnsi="Times New Roman" w:cs="Times New Roman"/>
         </w:rPr>
       </w:pPr>
       <w:r>
@@ -207,7 +206,7 @@
         <w:pStyle w:val="normal0"/>
         <w:ind w:firstLine="360"/>
         <w:rPr>
-          <w:rFonts w:ascii="細明體" w:eastAsiaTheme="minorEastAsia" w:hAnsi="細明體" w:cs="Libian SC Regular" w:hint="eastAsia"/>
+          <w:rFonts w:ascii="細明體" w:eastAsiaTheme="minorEastAsia" w:hAnsi="細明體" w:cs="Libian SC Regular"/>
           <w:lang w:eastAsia="zh-CN"/>
         </w:rPr>
       </w:pPr>
@@ -273,7 +272,7 @@
         <w:pStyle w:val="normal0"/>
         <w:ind w:firstLine="360"/>
         <w:rPr>
-          <w:rFonts w:ascii="細明體" w:eastAsiaTheme="minorEastAsia" w:hAnsi="細明體" w:cs="Libian SC Regular" w:hint="eastAsia"/>
+          <w:rFonts w:ascii="細明體" w:eastAsiaTheme="minorEastAsia" w:hAnsi="細明體" w:cs="Libian SC Regular"/>
           <w:lang w:eastAsia="zh-CN"/>
         </w:rPr>
       </w:pPr>
@@ -304,7 +303,7 @@
         <w:pStyle w:val="normal0"/>
         <w:ind w:firstLine="360"/>
         <w:rPr>
-          <w:rFonts w:ascii="Times New Roman" w:eastAsiaTheme="minorEastAsia" w:hAnsi="Times New Roman" w:cs="Times New Roman" w:hint="eastAsia"/>
+          <w:rFonts w:ascii="Times New Roman" w:eastAsiaTheme="minorEastAsia" w:hAnsi="Times New Roman" w:cs="Times New Roman"/>
         </w:rPr>
       </w:pPr>
       <w:r>
@@ -389,7 +388,7 @@
         <w:spacing w:after="240"/>
         <w:ind w:firstLine="360"/>
         <w:rPr>
-          <w:rFonts w:ascii="細明體" w:eastAsiaTheme="minorEastAsia" w:hAnsi="細明體" w:cs="Libian SC Regular" w:hint="eastAsia"/>
+          <w:rFonts w:ascii="細明體" w:eastAsiaTheme="minorEastAsia" w:hAnsi="細明體" w:cs="Libian SC Regular"/>
           <w:lang w:eastAsia="zh-CN"/>
         </w:rPr>
       </w:pPr>
@@ -446,7 +445,7 @@
         <w:pStyle w:val="normal0"/>
         <w:ind w:firstLine="360"/>
         <w:rPr>
-          <w:rFonts w:ascii="細明體" w:eastAsiaTheme="minorEastAsia" w:hAnsi="細明體" w:cs="Libian SC Regular" w:hint="eastAsia"/>
+          <w:rFonts w:ascii="細明體" w:eastAsiaTheme="minorEastAsia" w:hAnsi="細明體" w:cs="Libian SC Regular"/>
           <w:lang w:eastAsia="zh-CN"/>
         </w:rPr>
       </w:pPr>
@@ -616,21 +615,42 @@
           <w:rFonts w:ascii="細明體" w:eastAsiaTheme="minorEastAsia" w:hAnsi="細明體" w:cs="Libian SC Regular" w:hint="eastAsia"/>
           <w:lang w:eastAsia="zh-CN"/>
         </w:rPr>
-        <w:t>指令時，為了不增加</w:t>
-      </w:r>
-      <w:r>
-        <w:rPr>
-          <w:rFonts w:ascii="細明體" w:eastAsiaTheme="minorEastAsia" w:hAnsi="細明體" w:cs="Libian SC Regular" w:hint="eastAsia"/>
-          <w:lang w:eastAsia="zh-CN"/>
-        </w:rPr>
-        <w:t>forwarding</w:t>
-      </w:r>
-      <w:r>
-        <w:rPr>
-          <w:rFonts w:ascii="細明體" w:eastAsiaTheme="minorEastAsia" w:hAnsi="細明體" w:cs="Libian SC Regular" w:hint="eastAsia"/>
-          <w:lang w:eastAsia="zh-CN"/>
-        </w:rPr>
-        <w:t>模組，在</w:t>
+        <w:t>指令時，</w:t>
+      </w:r>
+      <w:r>
+        <w:rPr>
+          <w:rFonts w:ascii="細明體" w:eastAsiaTheme="minorEastAsia" w:hAnsi="細明體" w:cs="Libian SC Regular" w:hint="eastAsia"/>
+          <w:lang w:eastAsia="zh-CN"/>
+        </w:rPr>
+        <w:t>第二階段並不能夠判斷，可能是因為對指令的解碼時間過長導致不足以判斷</w:t>
+      </w:r>
+      <w:r>
+        <w:rPr>
+          <w:rFonts w:ascii="細明體" w:eastAsiaTheme="minorEastAsia" w:hAnsi="細明體" w:cs="Libian SC Regular" w:hint="eastAsia"/>
+          <w:lang w:eastAsia="zh-CN"/>
+        </w:rPr>
+        <w:t>jump</w:t>
+      </w:r>
+      <w:r>
+        <w:rPr>
+          <w:rFonts w:ascii="細明體" w:eastAsiaTheme="minorEastAsia" w:hAnsi="細明體" w:cs="Libian SC Regular" w:hint="eastAsia"/>
+          <w:lang w:eastAsia="zh-CN"/>
+        </w:rPr>
+        <w:t>，</w:t>
+      </w:r>
+      <w:r>
+        <w:rPr>
+          <w:rFonts w:ascii="細明體" w:eastAsiaTheme="minorEastAsia" w:hAnsi="細明體" w:cs="Libian SC Regular" w:hint="eastAsia"/>
+          <w:lang w:eastAsia="zh-CN"/>
+        </w:rPr>
+        <w:t>因此</w:t>
+      </w:r>
+      <w:r>
+        <w:rPr>
+          <w:rFonts w:ascii="細明體" w:eastAsiaTheme="minorEastAsia" w:hAnsi="細明體" w:cs="Libian SC Regular" w:hint="eastAsia"/>
+          <w:lang w:eastAsia="zh-CN"/>
+        </w:rPr>
+        <w:t>在</w:t>
       </w:r>
       <w:r>
         <w:rPr>

</xml_diff>